<commit_message>
addToBasket debugger in case of same teddy id && color already into basket
</commit_message>
<xml_diff>
--- a/testPlan.docx
+++ b/testPlan.docx
@@ -17,7 +17,7 @@
           <w:insideH w:val="single" w:color="auto" w:sz="4" w:space="0"/>
           <w:insideV w:val="single" w:color="auto" w:sz="4" w:space="0"/>
         </w:tblBorders>
-        <w:tblLayout w:type="autofit"/>
+        <w:tblLayout w:type="fixed"/>
         <w:tblCellMar>
           <w:top w:w="0" w:type="dxa"/>
           <w:left w:w="108" w:type="dxa"/>
@@ -26,11 +26,11 @@
         </w:tblCellMar>
       </w:tblPr>
       <w:tblGrid>
-        <w:gridCol w:w="1654"/>
-        <w:gridCol w:w="1639"/>
-        <w:gridCol w:w="1834"/>
-        <w:gridCol w:w="1710"/>
-        <w:gridCol w:w="1994"/>
+        <w:gridCol w:w="1107"/>
+        <w:gridCol w:w="1560"/>
+        <w:gridCol w:w="1750"/>
+        <w:gridCol w:w="2130"/>
+        <w:gridCol w:w="2284"/>
         <w:gridCol w:w="1572"/>
       </w:tblGrid>
       <w:tr>
@@ -56,7 +56,7 @@
         </w:trPr>
         <w:tc>
           <w:tcPr>
-            <w:tcW w:w="1759" w:type="dxa"/>
+            <w:tcW w:w="1107" w:type="dxa"/>
             <w:shd w:val="clear" w:color="auto" w:fill="F4AAF9"/>
           </w:tcPr>
           <w:p>
@@ -84,7 +84,7 @@
         </w:tc>
         <w:tc>
           <w:tcPr>
-            <w:tcW w:w="1759" w:type="dxa"/>
+            <w:tcW w:w="1560" w:type="dxa"/>
             <w:shd w:val="clear" w:color="auto" w:fill="F4AAF9"/>
           </w:tcPr>
           <w:p>
@@ -112,7 +112,7 @@
         </w:tc>
         <w:tc>
           <w:tcPr>
-            <w:tcW w:w="1759" w:type="dxa"/>
+            <w:tcW w:w="1750" w:type="dxa"/>
             <w:shd w:val="clear" w:color="auto" w:fill="F4AAF9"/>
           </w:tcPr>
           <w:p>
@@ -140,7 +140,7 @@
         </w:tc>
         <w:tc>
           <w:tcPr>
-            <w:tcW w:w="1759" w:type="dxa"/>
+            <w:tcW w:w="2130" w:type="dxa"/>
             <w:shd w:val="clear" w:color="auto" w:fill="F4AAF9"/>
           </w:tcPr>
           <w:p>
@@ -168,7 +168,7 @@
         </w:tc>
         <w:tc>
           <w:tcPr>
-            <w:tcW w:w="1760" w:type="dxa"/>
+            <w:tcW w:w="2284" w:type="dxa"/>
             <w:shd w:val="clear" w:color="auto" w:fill="F4AAF9"/>
           </w:tcPr>
           <w:p>
@@ -196,7 +196,7 @@
         </w:tc>
         <w:tc>
           <w:tcPr>
-            <w:tcW w:w="1607" w:type="dxa"/>
+            <w:tcW w:w="1572" w:type="dxa"/>
             <w:shd w:val="clear" w:color="auto" w:fill="F4AAF9"/>
           </w:tcPr>
           <w:p>
@@ -246,7 +246,7 @@
         </w:trPr>
         <w:tc>
           <w:tcPr>
-            <w:tcW w:w="1759" w:type="dxa"/>
+            <w:tcW w:w="1107" w:type="dxa"/>
           </w:tcPr>
           <w:p>
             <w:pPr>
@@ -269,7 +269,7 @@
         </w:tc>
         <w:tc>
           <w:tcPr>
-            <w:tcW w:w="1759" w:type="dxa"/>
+            <w:tcW w:w="1560" w:type="dxa"/>
           </w:tcPr>
           <w:p>
             <w:pPr>
@@ -292,7 +292,7 @@
         </w:tc>
         <w:tc>
           <w:tcPr>
-            <w:tcW w:w="1759" w:type="dxa"/>
+            <w:tcW w:w="1750" w:type="dxa"/>
           </w:tcPr>
           <w:p>
             <w:pPr>
@@ -315,7 +315,7 @@
         </w:tc>
         <w:tc>
           <w:tcPr>
-            <w:tcW w:w="1759" w:type="dxa"/>
+            <w:tcW w:w="2130" w:type="dxa"/>
           </w:tcPr>
           <w:p>
             <w:pPr>
@@ -338,7 +338,7 @@
         </w:tc>
         <w:tc>
           <w:tcPr>
-            <w:tcW w:w="1760" w:type="dxa"/>
+            <w:tcW w:w="2284" w:type="dxa"/>
           </w:tcPr>
           <w:p>
             <w:pPr>
@@ -361,7 +361,7 @@
         </w:tc>
         <w:tc>
           <w:tcPr>
-            <w:tcW w:w="1607" w:type="dxa"/>
+            <w:tcW w:w="1572" w:type="dxa"/>
           </w:tcPr>
           <w:p>
             <w:pPr>
@@ -406,7 +406,7 @@
         </w:trPr>
         <w:tc>
           <w:tcPr>
-            <w:tcW w:w="1759" w:type="dxa"/>
+            <w:tcW w:w="1107" w:type="dxa"/>
           </w:tcPr>
           <w:p>
             <w:pPr>
@@ -429,7 +429,7 @@
         </w:tc>
         <w:tc>
           <w:tcPr>
-            <w:tcW w:w="1759" w:type="dxa"/>
+            <w:tcW w:w="1560" w:type="dxa"/>
           </w:tcPr>
           <w:p>
             <w:pPr>
@@ -452,7 +452,7 @@
         </w:tc>
         <w:tc>
           <w:tcPr>
-            <w:tcW w:w="1759" w:type="dxa"/>
+            <w:tcW w:w="1750" w:type="dxa"/>
           </w:tcPr>
           <w:p>
             <w:pPr>
@@ -475,7 +475,7 @@
         </w:tc>
         <w:tc>
           <w:tcPr>
-            <w:tcW w:w="1759" w:type="dxa"/>
+            <w:tcW w:w="2130" w:type="dxa"/>
           </w:tcPr>
           <w:p>
             <w:pPr>
@@ -498,7 +498,7 @@
         </w:tc>
         <w:tc>
           <w:tcPr>
-            <w:tcW w:w="1760" w:type="dxa"/>
+            <w:tcW w:w="2284" w:type="dxa"/>
           </w:tcPr>
           <w:p>
             <w:pPr>
@@ -521,7 +521,7 @@
         </w:tc>
         <w:tc>
           <w:tcPr>
-            <w:tcW w:w="1607" w:type="dxa"/>
+            <w:tcW w:w="1572" w:type="dxa"/>
           </w:tcPr>
           <w:p>
             <w:pPr>
@@ -566,7 +566,7 @@
         </w:trPr>
         <w:tc>
           <w:tcPr>
-            <w:tcW w:w="1759" w:type="dxa"/>
+            <w:tcW w:w="1107" w:type="dxa"/>
           </w:tcPr>
           <w:p>
             <w:pPr>
@@ -589,7 +589,7 @@
         </w:tc>
         <w:tc>
           <w:tcPr>
-            <w:tcW w:w="1759" w:type="dxa"/>
+            <w:tcW w:w="1560" w:type="dxa"/>
           </w:tcPr>
           <w:p>
             <w:pPr>
@@ -612,7 +612,7 @@
         </w:tc>
         <w:tc>
           <w:tcPr>
-            <w:tcW w:w="1759" w:type="dxa"/>
+            <w:tcW w:w="1750" w:type="dxa"/>
           </w:tcPr>
           <w:p>
             <w:pPr>
@@ -635,7 +635,7 @@
         </w:tc>
         <w:tc>
           <w:tcPr>
-            <w:tcW w:w="1759" w:type="dxa"/>
+            <w:tcW w:w="2130" w:type="dxa"/>
           </w:tcPr>
           <w:p>
             <w:pPr>
@@ -658,7 +658,7 @@
         </w:tc>
         <w:tc>
           <w:tcPr>
-            <w:tcW w:w="1760" w:type="dxa"/>
+            <w:tcW w:w="2284" w:type="dxa"/>
           </w:tcPr>
           <w:p>
             <w:pPr>
@@ -681,7 +681,7 @@
         </w:tc>
         <w:tc>
           <w:tcPr>
-            <w:tcW w:w="1607" w:type="dxa"/>
+            <w:tcW w:w="1572" w:type="dxa"/>
           </w:tcPr>
           <w:p>
             <w:pPr>
@@ -726,7 +726,7 @@
         </w:trPr>
         <w:tc>
           <w:tcPr>
-            <w:tcW w:w="1759" w:type="dxa"/>
+            <w:tcW w:w="1107" w:type="dxa"/>
           </w:tcPr>
           <w:p>
             <w:pPr>
@@ -749,7 +749,7 @@
         </w:tc>
         <w:tc>
           <w:tcPr>
-            <w:tcW w:w="1759" w:type="dxa"/>
+            <w:tcW w:w="1560" w:type="dxa"/>
           </w:tcPr>
           <w:p>
             <w:pPr>
@@ -772,7 +772,7 @@
         </w:tc>
         <w:tc>
           <w:tcPr>
-            <w:tcW w:w="1759" w:type="dxa"/>
+            <w:tcW w:w="1750" w:type="dxa"/>
           </w:tcPr>
           <w:p>
             <w:pPr>
@@ -795,7 +795,7 @@
         </w:tc>
         <w:tc>
           <w:tcPr>
-            <w:tcW w:w="1759" w:type="dxa"/>
+            <w:tcW w:w="2130" w:type="dxa"/>
           </w:tcPr>
           <w:p>
             <w:pPr>
@@ -818,7 +818,7 @@
         </w:tc>
         <w:tc>
           <w:tcPr>
-            <w:tcW w:w="1760" w:type="dxa"/>
+            <w:tcW w:w="2284" w:type="dxa"/>
           </w:tcPr>
           <w:p>
             <w:pPr>
@@ -841,7 +841,7 @@
         </w:tc>
         <w:tc>
           <w:tcPr>
-            <w:tcW w:w="1607" w:type="dxa"/>
+            <w:tcW w:w="1572" w:type="dxa"/>
           </w:tcPr>
           <w:p>
             <w:pPr>
@@ -886,90 +886,140 @@
         </w:trPr>
         <w:tc>
           <w:tcPr>
-            <w:tcW w:w="1759" w:type="dxa"/>
-          </w:tcPr>
-          <w:p>
-            <w:pPr>
-              <w:jc w:val="left"/>
-              <w:rPr>
-                <w:rFonts w:hint="default"/>
-                <w:vertAlign w:val="baseline"/>
-                <w:lang w:val="fr-FR"/>
-              </w:rPr>
-            </w:pPr>
-          </w:p>
-        </w:tc>
-        <w:tc>
-          <w:tcPr>
-            <w:tcW w:w="1759" w:type="dxa"/>
-          </w:tcPr>
-          <w:p>
-            <w:pPr>
-              <w:jc w:val="left"/>
-              <w:rPr>
-                <w:rFonts w:hint="default"/>
-                <w:vertAlign w:val="baseline"/>
-                <w:lang w:val="fr-FR"/>
-              </w:rPr>
-            </w:pPr>
-          </w:p>
-        </w:tc>
-        <w:tc>
-          <w:tcPr>
-            <w:tcW w:w="1759" w:type="dxa"/>
-          </w:tcPr>
-          <w:p>
-            <w:pPr>
-              <w:jc w:val="left"/>
-              <w:rPr>
-                <w:rFonts w:hint="default"/>
-                <w:vertAlign w:val="baseline"/>
-                <w:lang w:val="fr-FR"/>
-              </w:rPr>
-            </w:pPr>
-          </w:p>
-        </w:tc>
-        <w:tc>
-          <w:tcPr>
-            <w:tcW w:w="1759" w:type="dxa"/>
-          </w:tcPr>
-          <w:p>
-            <w:pPr>
-              <w:jc w:val="left"/>
-              <w:rPr>
-                <w:rFonts w:hint="default"/>
-                <w:vertAlign w:val="baseline"/>
-                <w:lang w:val="fr-FR"/>
-              </w:rPr>
-            </w:pPr>
-          </w:p>
-        </w:tc>
-        <w:tc>
-          <w:tcPr>
-            <w:tcW w:w="1760" w:type="dxa"/>
-          </w:tcPr>
-          <w:p>
-            <w:pPr>
-              <w:jc w:val="left"/>
-              <w:rPr>
-                <w:rFonts w:hint="default"/>
-                <w:vertAlign w:val="baseline"/>
-                <w:lang w:val="fr-FR"/>
-              </w:rPr>
-            </w:pPr>
-          </w:p>
-        </w:tc>
-        <w:tc>
-          <w:tcPr>
-            <w:tcW w:w="1607" w:type="dxa"/>
-          </w:tcPr>
-          <w:p>
-            <w:pPr>
-              <w:jc w:val="left"/>
-              <w:rPr>
-                <w:vertAlign w:val="baseline"/>
-              </w:rPr>
-            </w:pPr>
+            <w:tcW w:w="1107" w:type="dxa"/>
+          </w:tcPr>
+          <w:p>
+            <w:pPr>
+              <w:jc w:val="left"/>
+              <w:rPr>
+                <w:rFonts w:hint="default"/>
+                <w:vertAlign w:val="baseline"/>
+                <w:lang w:val="fr-FR"/>
+              </w:rPr>
+            </w:pPr>
+            <w:r>
+              <w:rPr>
+                <w:rFonts w:hint="default"/>
+                <w:vertAlign w:val="baseline"/>
+                <w:lang w:val="fr-FR"/>
+              </w:rPr>
+              <w:t>Panier.js</w:t>
+            </w:r>
+          </w:p>
+        </w:tc>
+        <w:tc>
+          <w:tcPr>
+            <w:tcW w:w="1560" w:type="dxa"/>
+          </w:tcPr>
+          <w:p>
+            <w:pPr>
+              <w:jc w:val="left"/>
+              <w:rPr>
+                <w:rFonts w:hint="default"/>
+                <w:vertAlign w:val="baseline"/>
+                <w:lang w:val="fr-FR"/>
+              </w:rPr>
+            </w:pPr>
+            <w:r>
+              <w:rPr>
+                <w:rFonts w:hint="default"/>
+                <w:vertAlign w:val="baseline"/>
+                <w:lang w:val="fr-FR"/>
+              </w:rPr>
+              <w:t>11 et 14-19</w:t>
+            </w:r>
+          </w:p>
+        </w:tc>
+        <w:tc>
+          <w:tcPr>
+            <w:tcW w:w="1750" w:type="dxa"/>
+          </w:tcPr>
+          <w:p>
+            <w:pPr>
+              <w:jc w:val="left"/>
+              <w:rPr>
+                <w:rFonts w:hint="default"/>
+                <w:vertAlign w:val="baseline"/>
+                <w:lang w:val="fr-FR"/>
+              </w:rPr>
+            </w:pPr>
+            <w:r>
+              <w:rPr>
+                <w:rFonts w:hint="default"/>
+                <w:vertAlign w:val="baseline"/>
+                <w:lang w:val="fr-FR"/>
+              </w:rPr>
+              <w:t>checkArticles</w:t>
+            </w:r>
+          </w:p>
+        </w:tc>
+        <w:tc>
+          <w:tcPr>
+            <w:tcW w:w="2130" w:type="dxa"/>
+          </w:tcPr>
+          <w:p>
+            <w:pPr>
+              <w:jc w:val="left"/>
+              <w:rPr>
+                <w:rFonts w:hint="default"/>
+                <w:vertAlign w:val="baseline"/>
+                <w:lang w:val="fr-FR"/>
+              </w:rPr>
+            </w:pPr>
+            <w:r>
+              <w:rPr>
+                <w:rFonts w:hint="default"/>
+                <w:vertAlign w:val="baseline"/>
+                <w:lang w:val="fr-FR"/>
+              </w:rPr>
+              <w:t>Affichage du badge compteur d’articles si présence dans le panier</w:t>
+            </w:r>
+          </w:p>
+        </w:tc>
+        <w:tc>
+          <w:tcPr>
+            <w:tcW w:w="2284" w:type="dxa"/>
+          </w:tcPr>
+          <w:p>
+            <w:pPr>
+              <w:jc w:val="left"/>
+              <w:rPr>
+                <w:rFonts w:hint="default"/>
+                <w:vertAlign w:val="baseline"/>
+                <w:lang w:val="fr-FR"/>
+              </w:rPr>
+            </w:pPr>
+            <w:r>
+              <w:rPr>
+                <w:rFonts w:hint="default"/>
+                <w:vertAlign w:val="baseline"/>
+                <w:lang w:val="fr-FR"/>
+              </w:rPr>
+              <w:t>On peut tester en modifiant le nombre d’articles dans le panier, en vidant le panier puis ajout à nouveau</w:t>
+            </w:r>
+          </w:p>
+        </w:tc>
+        <w:tc>
+          <w:tcPr>
+            <w:tcW w:w="1572" w:type="dxa"/>
+          </w:tcPr>
+          <w:p>
+            <w:pPr>
+              <w:jc w:val="left"/>
+              <w:rPr>
+                <w:rFonts w:hint="default"/>
+                <w:vertAlign w:val="baseline"/>
+                <w:lang w:val="fr-FR"/>
+              </w:rPr>
+            </w:pPr>
+            <w:r>
+              <w:rPr>
+                <w:rFonts w:hint="default"/>
+                <w:vertAlign w:val="baseline"/>
+                <w:lang w:val="fr-FR"/>
+              </w:rPr>
+              <w:t>Pas d’affichage du badge, affichage incohérent (null par exemple)</w:t>
+            </w:r>
           </w:p>
         </w:tc>
       </w:tr>
@@ -996,72 +1046,120 @@
         </w:trPr>
         <w:tc>
           <w:tcPr>
-            <w:tcW w:w="1759" w:type="dxa"/>
-          </w:tcPr>
-          <w:p>
-            <w:pPr>
-              <w:jc w:val="left"/>
-              <w:rPr>
-                <w:vertAlign w:val="baseline"/>
-              </w:rPr>
-            </w:pPr>
-          </w:p>
-        </w:tc>
-        <w:tc>
-          <w:tcPr>
-            <w:tcW w:w="1759" w:type="dxa"/>
-          </w:tcPr>
-          <w:p>
-            <w:pPr>
-              <w:jc w:val="left"/>
-              <w:rPr>
-                <w:vertAlign w:val="baseline"/>
-              </w:rPr>
-            </w:pPr>
-          </w:p>
-        </w:tc>
-        <w:tc>
-          <w:tcPr>
-            <w:tcW w:w="1759" w:type="dxa"/>
-          </w:tcPr>
-          <w:p>
-            <w:pPr>
-              <w:jc w:val="left"/>
-              <w:rPr>
-                <w:vertAlign w:val="baseline"/>
-              </w:rPr>
-            </w:pPr>
-          </w:p>
-        </w:tc>
-        <w:tc>
-          <w:tcPr>
-            <w:tcW w:w="1759" w:type="dxa"/>
-          </w:tcPr>
-          <w:p>
-            <w:pPr>
-              <w:jc w:val="left"/>
-              <w:rPr>
-                <w:vertAlign w:val="baseline"/>
-              </w:rPr>
-            </w:pPr>
-          </w:p>
-        </w:tc>
-        <w:tc>
-          <w:tcPr>
-            <w:tcW w:w="1760" w:type="dxa"/>
-          </w:tcPr>
-          <w:p>
-            <w:pPr>
-              <w:jc w:val="left"/>
-              <w:rPr>
-                <w:vertAlign w:val="baseline"/>
-              </w:rPr>
-            </w:pPr>
-          </w:p>
-        </w:tc>
-        <w:tc>
-          <w:tcPr>
-            <w:tcW w:w="1607" w:type="dxa"/>
+            <w:tcW w:w="1107" w:type="dxa"/>
+          </w:tcPr>
+          <w:p>
+            <w:pPr>
+              <w:jc w:val="left"/>
+              <w:rPr>
+                <w:rFonts w:hint="default"/>
+                <w:vertAlign w:val="baseline"/>
+                <w:lang w:val="fr-FR"/>
+              </w:rPr>
+            </w:pPr>
+            <w:r>
+              <w:rPr>
+                <w:rFonts w:hint="default"/>
+                <w:vertAlign w:val="baseline"/>
+                <w:lang w:val="fr-FR"/>
+              </w:rPr>
+              <w:t>Panier.js</w:t>
+            </w:r>
+          </w:p>
+        </w:tc>
+        <w:tc>
+          <w:tcPr>
+            <w:tcW w:w="1560" w:type="dxa"/>
+          </w:tcPr>
+          <w:p>
+            <w:pPr>
+              <w:jc w:val="left"/>
+              <w:rPr>
+                <w:rFonts w:hint="default"/>
+                <w:vertAlign w:val="baseline"/>
+                <w:lang w:val="fr-FR"/>
+              </w:rPr>
+            </w:pPr>
+            <w:r>
+              <w:rPr>
+                <w:rFonts w:hint="default"/>
+                <w:vertAlign w:val="baseline"/>
+                <w:lang w:val="fr-FR"/>
+              </w:rPr>
+              <w:t>21-32</w:t>
+            </w:r>
+          </w:p>
+        </w:tc>
+        <w:tc>
+          <w:tcPr>
+            <w:tcW w:w="1750" w:type="dxa"/>
+          </w:tcPr>
+          <w:p>
+            <w:pPr>
+              <w:jc w:val="left"/>
+              <w:rPr>
+                <w:vertAlign w:val="baseline"/>
+              </w:rPr>
+            </w:pPr>
+            <w:r>
+              <w:rPr>
+                <w:rFonts w:hint="default"/>
+                <w:vertAlign w:val="baseline"/>
+                <w:lang w:val="fr-FR"/>
+              </w:rPr>
+              <w:t>EmptyBasketHide</w:t>
+            </w:r>
+          </w:p>
+        </w:tc>
+        <w:tc>
+          <w:tcPr>
+            <w:tcW w:w="2130" w:type="dxa"/>
+          </w:tcPr>
+          <w:p>
+            <w:pPr>
+              <w:jc w:val="left"/>
+              <w:rPr>
+                <w:rFonts w:hint="default"/>
+                <w:vertAlign w:val="baseline"/>
+                <w:lang w:val="fr-FR"/>
+              </w:rPr>
+            </w:pPr>
+            <w:r>
+              <w:rPr>
+                <w:rFonts w:hint="default"/>
+                <w:vertAlign w:val="baseline"/>
+                <w:lang w:val="fr-FR"/>
+              </w:rPr>
+              <w:t>Enlever l’affichage par défaut du panier vide pour le remplacer par les différents articles + formulaire + récap commande</w:t>
+            </w:r>
+          </w:p>
+        </w:tc>
+        <w:tc>
+          <w:tcPr>
+            <w:tcW w:w="2284" w:type="dxa"/>
+          </w:tcPr>
+          <w:p>
+            <w:pPr>
+              <w:jc w:val="left"/>
+              <w:rPr>
+                <w:rFonts w:hint="default"/>
+                <w:vertAlign w:val="baseline"/>
+                <w:lang w:val="fr-FR"/>
+              </w:rPr>
+            </w:pPr>
+            <w:r>
+              <w:rPr>
+                <w:rFonts w:hint="default"/>
+                <w:vertAlign w:val="baseline"/>
+                <w:lang w:val="fr-FR"/>
+              </w:rPr>
+              <w:t xml:space="preserve">Vérifier l’affichage panier vide, puis panier pleins, alterner remplissage et clear pour être certains que l’affichage correcte se mette en place. </w:t>
+            </w:r>
+          </w:p>
+        </w:tc>
+        <w:tc>
+          <w:tcPr>
+            <w:tcW w:w="1572" w:type="dxa"/>
           </w:tcPr>
           <w:p>
             <w:pPr>
@@ -1096,72 +1194,72 @@
         </w:trPr>
         <w:tc>
           <w:tcPr>
-            <w:tcW w:w="1759" w:type="dxa"/>
-          </w:tcPr>
-          <w:p>
-            <w:pPr>
-              <w:jc w:val="left"/>
-              <w:rPr>
-                <w:vertAlign w:val="baseline"/>
-              </w:rPr>
-            </w:pPr>
-          </w:p>
-        </w:tc>
-        <w:tc>
-          <w:tcPr>
-            <w:tcW w:w="1759" w:type="dxa"/>
-          </w:tcPr>
-          <w:p>
-            <w:pPr>
-              <w:jc w:val="left"/>
-              <w:rPr>
-                <w:vertAlign w:val="baseline"/>
-              </w:rPr>
-            </w:pPr>
-          </w:p>
-        </w:tc>
-        <w:tc>
-          <w:tcPr>
-            <w:tcW w:w="1759" w:type="dxa"/>
-          </w:tcPr>
-          <w:p>
-            <w:pPr>
-              <w:jc w:val="left"/>
-              <w:rPr>
-                <w:vertAlign w:val="baseline"/>
-              </w:rPr>
-            </w:pPr>
-          </w:p>
-        </w:tc>
-        <w:tc>
-          <w:tcPr>
-            <w:tcW w:w="1759" w:type="dxa"/>
-          </w:tcPr>
-          <w:p>
-            <w:pPr>
-              <w:jc w:val="left"/>
-              <w:rPr>
-                <w:vertAlign w:val="baseline"/>
-              </w:rPr>
-            </w:pPr>
-          </w:p>
-        </w:tc>
-        <w:tc>
-          <w:tcPr>
-            <w:tcW w:w="1760" w:type="dxa"/>
-          </w:tcPr>
-          <w:p>
-            <w:pPr>
-              <w:jc w:val="left"/>
-              <w:rPr>
-                <w:vertAlign w:val="baseline"/>
-              </w:rPr>
-            </w:pPr>
-          </w:p>
-        </w:tc>
-        <w:tc>
-          <w:tcPr>
-            <w:tcW w:w="1607" w:type="dxa"/>
+            <w:tcW w:w="1107" w:type="dxa"/>
+          </w:tcPr>
+          <w:p>
+            <w:pPr>
+              <w:jc w:val="left"/>
+              <w:rPr>
+                <w:vertAlign w:val="baseline"/>
+              </w:rPr>
+            </w:pPr>
+          </w:p>
+        </w:tc>
+        <w:tc>
+          <w:tcPr>
+            <w:tcW w:w="1560" w:type="dxa"/>
+          </w:tcPr>
+          <w:p>
+            <w:pPr>
+              <w:jc w:val="left"/>
+              <w:rPr>
+                <w:vertAlign w:val="baseline"/>
+              </w:rPr>
+            </w:pPr>
+          </w:p>
+        </w:tc>
+        <w:tc>
+          <w:tcPr>
+            <w:tcW w:w="1750" w:type="dxa"/>
+          </w:tcPr>
+          <w:p>
+            <w:pPr>
+              <w:jc w:val="left"/>
+              <w:rPr>
+                <w:vertAlign w:val="baseline"/>
+              </w:rPr>
+            </w:pPr>
+          </w:p>
+        </w:tc>
+        <w:tc>
+          <w:tcPr>
+            <w:tcW w:w="2130" w:type="dxa"/>
+          </w:tcPr>
+          <w:p>
+            <w:pPr>
+              <w:jc w:val="left"/>
+              <w:rPr>
+                <w:vertAlign w:val="baseline"/>
+              </w:rPr>
+            </w:pPr>
+          </w:p>
+        </w:tc>
+        <w:tc>
+          <w:tcPr>
+            <w:tcW w:w="2284" w:type="dxa"/>
+          </w:tcPr>
+          <w:p>
+            <w:pPr>
+              <w:jc w:val="left"/>
+              <w:rPr>
+                <w:vertAlign w:val="baseline"/>
+              </w:rPr>
+            </w:pPr>
+          </w:p>
+        </w:tc>
+        <w:tc>
+          <w:tcPr>
+            <w:tcW w:w="1572" w:type="dxa"/>
           </w:tcPr>
           <w:p>
             <w:pPr>
@@ -1196,72 +1294,72 @@
         </w:trPr>
         <w:tc>
           <w:tcPr>
-            <w:tcW w:w="1759" w:type="dxa"/>
-          </w:tcPr>
-          <w:p>
-            <w:pPr>
-              <w:jc w:val="left"/>
-              <w:rPr>
-                <w:vertAlign w:val="baseline"/>
-              </w:rPr>
-            </w:pPr>
-          </w:p>
-        </w:tc>
-        <w:tc>
-          <w:tcPr>
-            <w:tcW w:w="1759" w:type="dxa"/>
-          </w:tcPr>
-          <w:p>
-            <w:pPr>
-              <w:jc w:val="left"/>
-              <w:rPr>
-                <w:vertAlign w:val="baseline"/>
-              </w:rPr>
-            </w:pPr>
-          </w:p>
-        </w:tc>
-        <w:tc>
-          <w:tcPr>
-            <w:tcW w:w="1759" w:type="dxa"/>
-          </w:tcPr>
-          <w:p>
-            <w:pPr>
-              <w:jc w:val="left"/>
-              <w:rPr>
-                <w:vertAlign w:val="baseline"/>
-              </w:rPr>
-            </w:pPr>
-          </w:p>
-        </w:tc>
-        <w:tc>
-          <w:tcPr>
-            <w:tcW w:w="1759" w:type="dxa"/>
-          </w:tcPr>
-          <w:p>
-            <w:pPr>
-              <w:jc w:val="left"/>
-              <w:rPr>
-                <w:vertAlign w:val="baseline"/>
-              </w:rPr>
-            </w:pPr>
-          </w:p>
-        </w:tc>
-        <w:tc>
-          <w:tcPr>
-            <w:tcW w:w="1760" w:type="dxa"/>
-          </w:tcPr>
-          <w:p>
-            <w:pPr>
-              <w:jc w:val="left"/>
-              <w:rPr>
-                <w:vertAlign w:val="baseline"/>
-              </w:rPr>
-            </w:pPr>
-          </w:p>
-        </w:tc>
-        <w:tc>
-          <w:tcPr>
-            <w:tcW w:w="1607" w:type="dxa"/>
+            <w:tcW w:w="1107" w:type="dxa"/>
+          </w:tcPr>
+          <w:p>
+            <w:pPr>
+              <w:jc w:val="left"/>
+              <w:rPr>
+                <w:vertAlign w:val="baseline"/>
+              </w:rPr>
+            </w:pPr>
+          </w:p>
+        </w:tc>
+        <w:tc>
+          <w:tcPr>
+            <w:tcW w:w="1560" w:type="dxa"/>
+          </w:tcPr>
+          <w:p>
+            <w:pPr>
+              <w:jc w:val="left"/>
+              <w:rPr>
+                <w:vertAlign w:val="baseline"/>
+              </w:rPr>
+            </w:pPr>
+          </w:p>
+        </w:tc>
+        <w:tc>
+          <w:tcPr>
+            <w:tcW w:w="1750" w:type="dxa"/>
+          </w:tcPr>
+          <w:p>
+            <w:pPr>
+              <w:jc w:val="left"/>
+              <w:rPr>
+                <w:vertAlign w:val="baseline"/>
+              </w:rPr>
+            </w:pPr>
+          </w:p>
+        </w:tc>
+        <w:tc>
+          <w:tcPr>
+            <w:tcW w:w="2130" w:type="dxa"/>
+          </w:tcPr>
+          <w:p>
+            <w:pPr>
+              <w:jc w:val="left"/>
+              <w:rPr>
+                <w:vertAlign w:val="baseline"/>
+              </w:rPr>
+            </w:pPr>
+          </w:p>
+        </w:tc>
+        <w:tc>
+          <w:tcPr>
+            <w:tcW w:w="2284" w:type="dxa"/>
+          </w:tcPr>
+          <w:p>
+            <w:pPr>
+              <w:jc w:val="left"/>
+              <w:rPr>
+                <w:vertAlign w:val="baseline"/>
+              </w:rPr>
+            </w:pPr>
+          </w:p>
+        </w:tc>
+        <w:tc>
+          <w:tcPr>
+            <w:tcW w:w="1572" w:type="dxa"/>
           </w:tcPr>
           <w:p>
             <w:pPr>
@@ -1296,72 +1394,72 @@
         </w:trPr>
         <w:tc>
           <w:tcPr>
-            <w:tcW w:w="1759" w:type="dxa"/>
-          </w:tcPr>
-          <w:p>
-            <w:pPr>
-              <w:jc w:val="left"/>
-              <w:rPr>
-                <w:vertAlign w:val="baseline"/>
-              </w:rPr>
-            </w:pPr>
-          </w:p>
-        </w:tc>
-        <w:tc>
-          <w:tcPr>
-            <w:tcW w:w="1759" w:type="dxa"/>
-          </w:tcPr>
-          <w:p>
-            <w:pPr>
-              <w:jc w:val="left"/>
-              <w:rPr>
-                <w:vertAlign w:val="baseline"/>
-              </w:rPr>
-            </w:pPr>
-          </w:p>
-        </w:tc>
-        <w:tc>
-          <w:tcPr>
-            <w:tcW w:w="1759" w:type="dxa"/>
-          </w:tcPr>
-          <w:p>
-            <w:pPr>
-              <w:jc w:val="left"/>
-              <w:rPr>
-                <w:vertAlign w:val="baseline"/>
-              </w:rPr>
-            </w:pPr>
-          </w:p>
-        </w:tc>
-        <w:tc>
-          <w:tcPr>
-            <w:tcW w:w="1759" w:type="dxa"/>
-          </w:tcPr>
-          <w:p>
-            <w:pPr>
-              <w:jc w:val="left"/>
-              <w:rPr>
-                <w:vertAlign w:val="baseline"/>
-              </w:rPr>
-            </w:pPr>
-          </w:p>
-        </w:tc>
-        <w:tc>
-          <w:tcPr>
-            <w:tcW w:w="1760" w:type="dxa"/>
-          </w:tcPr>
-          <w:p>
-            <w:pPr>
-              <w:jc w:val="left"/>
-              <w:rPr>
-                <w:vertAlign w:val="baseline"/>
-              </w:rPr>
-            </w:pPr>
-          </w:p>
-        </w:tc>
-        <w:tc>
-          <w:tcPr>
-            <w:tcW w:w="1607" w:type="dxa"/>
+            <w:tcW w:w="1107" w:type="dxa"/>
+          </w:tcPr>
+          <w:p>
+            <w:pPr>
+              <w:jc w:val="left"/>
+              <w:rPr>
+                <w:vertAlign w:val="baseline"/>
+              </w:rPr>
+            </w:pPr>
+          </w:p>
+        </w:tc>
+        <w:tc>
+          <w:tcPr>
+            <w:tcW w:w="1560" w:type="dxa"/>
+          </w:tcPr>
+          <w:p>
+            <w:pPr>
+              <w:jc w:val="left"/>
+              <w:rPr>
+                <w:vertAlign w:val="baseline"/>
+              </w:rPr>
+            </w:pPr>
+          </w:p>
+        </w:tc>
+        <w:tc>
+          <w:tcPr>
+            <w:tcW w:w="1750" w:type="dxa"/>
+          </w:tcPr>
+          <w:p>
+            <w:pPr>
+              <w:jc w:val="left"/>
+              <w:rPr>
+                <w:vertAlign w:val="baseline"/>
+              </w:rPr>
+            </w:pPr>
+          </w:p>
+        </w:tc>
+        <w:tc>
+          <w:tcPr>
+            <w:tcW w:w="2130" w:type="dxa"/>
+          </w:tcPr>
+          <w:p>
+            <w:pPr>
+              <w:jc w:val="left"/>
+              <w:rPr>
+                <w:vertAlign w:val="baseline"/>
+              </w:rPr>
+            </w:pPr>
+          </w:p>
+        </w:tc>
+        <w:tc>
+          <w:tcPr>
+            <w:tcW w:w="2284" w:type="dxa"/>
+          </w:tcPr>
+          <w:p>
+            <w:pPr>
+              <w:jc w:val="left"/>
+              <w:rPr>
+                <w:vertAlign w:val="baseline"/>
+              </w:rPr>
+            </w:pPr>
+          </w:p>
+        </w:tc>
+        <w:tc>
+          <w:tcPr>
+            <w:tcW w:w="1572" w:type="dxa"/>
           </w:tcPr>
           <w:p>
             <w:pPr>
@@ -1387,18 +1485,6 @@
           <w:lang w:val="fr-FR"/>
         </w:rPr>
       </w:pPr>
-      <w:r>
-        <w:rPr>
-          <w:rFonts w:hint="default"/>
-          <w:b/>
-          <w:bCs/>
-          <w:sz w:val="40"/>
-          <w:szCs w:val="40"/>
-          <w:u w:val="single"/>
-          <w:lang w:val="fr-FR"/>
-        </w:rPr>
-        <w:t>Plan de test - Orinoco</w:t>
-      </w:r>
     </w:p>
     <w:sectPr>
       <w:pgSz w:w="11906" w:h="16838"/>

</xml_diff>